<commit_message>
Systemhandbuch Voraussetzungen für die Anwendung weiter geschrieben
</commit_message>
<xml_diff>
--- a/Voraussetzungen für die Anwendung des Programmes.docx
+++ b/Voraussetzungen für die Anwendung des Programmes.docx
@@ -31,64 +31,6 @@
           <w:lang w:val="de-DE"/>
         </w:rPr>
       </w:pPr>
-      <w:r>
-        <w:rPr>
-          <w:lang w:val="de-DE"/>
-        </w:rPr>
-        <w:t xml:space="preserve">Das Programm wurde mit eclipse Luna entwickelt. Aus diesem Grund muss es auch mit eclipse gestartet werden. </w:t>
-      </w:r>
-      <w:r>
-        <w:rPr>
-          <w:lang w:val="de-DE"/>
-        </w:rPr>
-        <w:t xml:space="preserve">Die </w:t>
-      </w:r>
-      <w:proofErr w:type="spellStart"/>
-      <w:r>
-        <w:rPr>
-          <w:lang w:val="de-DE"/>
-        </w:rPr>
-        <w:t>Referenced</w:t>
-      </w:r>
-      <w:proofErr w:type="spellEnd"/>
-      <w:r>
-        <w:rPr>
-          <w:lang w:val="de-DE"/>
-        </w:rPr>
-        <w:t xml:space="preserve"> Library ist die</w:t>
-      </w:r>
-      <w:r>
-        <w:rPr>
-          <w:lang w:val="de-DE"/>
-        </w:rPr>
-        <w:t xml:space="preserve"> Datei</w:t>
-      </w:r>
-      <w:r>
-        <w:rPr>
-          <w:lang w:val="de-DE"/>
-        </w:rPr>
-        <w:t xml:space="preserve"> </w:t>
-      </w:r>
-      <w:proofErr w:type="spellStart"/>
-      <w:r>
-        <w:rPr>
-          <w:lang w:val="de-DE"/>
-        </w:rPr>
-        <w:t>sqlite-jdbc</w:t>
-      </w:r>
-      <w:proofErr w:type="spellEnd"/>
-      <w:r>
-        <w:rPr>
-          <w:lang w:val="de-DE"/>
-        </w:rPr>
-        <w:t xml:space="preserve"> </w:t>
-      </w:r>
-      <w:r>
-        <w:rPr>
-          <w:lang w:val="de-DE"/>
-        </w:rPr>
-        <w:t>3.16.1.jar.</w:t>
-      </w:r>
     </w:p>
     <w:p>
       <w:pPr>
@@ -380,12 +322,175 @@
           <w:lang w:val="de-DE"/>
         </w:rPr>
       </w:pPr>
+    </w:p>
+    <w:p>
+      <w:pPr>
+        <w:rPr>
+          <w:lang w:val="de-DE"/>
+        </w:rPr>
+      </w:pPr>
       <w:r>
         <w:rPr>
           <w:lang w:val="de-DE"/>
         </w:rPr>
         <w:lastRenderedPageBreak/>
-        <w:t>Unsere Verbindung zur Datenbank wird wie folgt aufgebaut:</w:t>
+        <w:t xml:space="preserve">Das Programm wurde mit </w:t>
+      </w:r>
+      <w:proofErr w:type="spellStart"/>
+      <w:r>
+        <w:rPr>
+          <w:lang w:val="de-DE"/>
+        </w:rPr>
+        <w:t>eclipse</w:t>
+      </w:r>
+      <w:proofErr w:type="spellEnd"/>
+      <w:r>
+        <w:rPr>
+          <w:lang w:val="de-DE"/>
+        </w:rPr>
+        <w:t xml:space="preserve"> Luna </w:t>
+      </w:r>
+      <w:r>
+        <w:rPr>
+          <w:lang w:val="de-DE"/>
+        </w:rPr>
+        <w:t>entwickelt. Aus diesem Grund sollte</w:t>
+      </w:r>
+      <w:r>
+        <w:rPr>
+          <w:lang w:val="de-DE"/>
+        </w:rPr>
+        <w:t xml:space="preserve"> es auch mit </w:t>
+      </w:r>
+      <w:proofErr w:type="spellStart"/>
+      <w:r>
+        <w:rPr>
+          <w:lang w:val="de-DE"/>
+        </w:rPr>
+        <w:t>eclipse</w:t>
+      </w:r>
+      <w:proofErr w:type="spellEnd"/>
+      <w:r>
+        <w:rPr>
+          <w:lang w:val="de-DE"/>
+        </w:rPr>
+        <w:t xml:space="preserve"> gestartet werden. Die </w:t>
+      </w:r>
+      <w:proofErr w:type="spellStart"/>
+      <w:r>
+        <w:rPr>
+          <w:lang w:val="de-DE"/>
+        </w:rPr>
+        <w:t>Referenced</w:t>
+      </w:r>
+      <w:proofErr w:type="spellEnd"/>
+      <w:r>
+        <w:rPr>
+          <w:lang w:val="de-DE"/>
+        </w:rPr>
+        <w:t xml:space="preserve"> Library ist die Datei </w:t>
+      </w:r>
+      <w:proofErr w:type="spellStart"/>
+      <w:r>
+        <w:rPr>
+          <w:lang w:val="de-DE"/>
+        </w:rPr>
+        <w:t>sqlite-jdbc</w:t>
+      </w:r>
+      <w:proofErr w:type="spellEnd"/>
+      <w:r>
+        <w:rPr>
+          <w:lang w:val="de-DE"/>
+        </w:rPr>
+        <w:t xml:space="preserve"> 3.16.1.jar. Bitte konfigurieren Sie den </w:t>
+      </w:r>
+      <w:proofErr w:type="spellStart"/>
+      <w:r>
+        <w:rPr>
+          <w:lang w:val="de-DE"/>
+        </w:rPr>
+        <w:t>Build</w:t>
+      </w:r>
+      <w:proofErr w:type="spellEnd"/>
+      <w:r>
+        <w:rPr>
+          <w:lang w:val="de-DE"/>
+        </w:rPr>
+        <w:t xml:space="preserve"> Path und geben Sie die Bibliothek </w:t>
+      </w:r>
+      <w:proofErr w:type="spellStart"/>
+      <w:r>
+        <w:rPr>
+          <w:lang w:val="de-DE"/>
+        </w:rPr>
+        <w:t>sqlite-jdbc</w:t>
+      </w:r>
+      <w:proofErr w:type="spellEnd"/>
+      <w:r>
+        <w:rPr>
+          <w:lang w:val="de-DE"/>
+        </w:rPr>
+        <w:t xml:space="preserve"> 3.16.1.jar an:</w:t>
+      </w:r>
+    </w:p>
+    <w:p>
+      <w:pPr>
+        <w:rPr>
+          <w:lang w:val="de-DE"/>
+        </w:rPr>
+      </w:pPr>
+      <w:r>
+        <w:rPr>
+          <w:lang w:val="de-DE"/>
+        </w:rPr>
+        <w:t xml:space="preserve">Diese müssen Sie bei den Einstellungen mit Add </w:t>
+      </w:r>
+      <w:proofErr w:type="spellStart"/>
+      <w:r>
+        <w:rPr>
+          <w:lang w:val="de-DE"/>
+        </w:rPr>
+        <w:t>External</w:t>
+      </w:r>
+      <w:proofErr w:type="spellEnd"/>
+      <w:r>
+        <w:rPr>
+          <w:lang w:val="de-DE"/>
+        </w:rPr>
+        <w:t xml:space="preserve"> JARs </w:t>
+      </w:r>
+      <w:r>
+        <w:rPr>
+          <w:lang w:val="de-DE"/>
+        </w:rPr>
+        <w:t>hinzufügen:</w:t>
+      </w:r>
+    </w:p>
+    <w:p>
+      <w:pPr>
+        <w:rPr>
+          <w:lang w:val="de-DE"/>
+        </w:rPr>
+      </w:pPr>
+      <w:r>
+        <w:rPr>
+          <w:lang w:val="de-DE"/>
+        </w:rPr>
+        <w:t>Als erstes Klicken Sie dafür bitte mit einem Recht</w:t>
+      </w:r>
+      <w:r>
+        <w:rPr>
+          <w:lang w:val="de-DE"/>
+        </w:rPr>
+        <w:t>s</w:t>
+      </w:r>
+      <w:bookmarkStart w:id="0" w:name="_GoBack"/>
+      <w:bookmarkEnd w:id="0"/>
+      <w:r>
+        <w:rPr>
+          <w:lang w:val="de-DE"/>
+        </w:rPr>
+        <w:t>klick auf das Projekt:</w:t>
       </w:r>
     </w:p>
     <w:p>
@@ -399,10 +504,10 @@
           <w:noProof/>
         </w:rPr>
         <w:drawing>
-          <wp:inline distT="0" distB="0" distL="0" distR="0" wp14:anchorId="2FFE072F" wp14:editId="3F6655C3">
-            <wp:extent cx="4724400" cy="2895600"/>
+          <wp:inline distT="0" distB="0" distL="0" distR="0" wp14:anchorId="30E1A15A" wp14:editId="5AF7BF74">
+            <wp:extent cx="2743200" cy="723900"/>
             <wp:effectExtent l="0" t="0" r="0" b="0"/>
-            <wp:docPr id="1" name="Grafik 1"/>
+            <wp:docPr id="8" name="Grafik 8"/>
             <wp:cNvGraphicFramePr>
               <a:graphicFrameLocks xmlns:a="http://schemas.openxmlformats.org/drawingml/2006/main" noChangeAspect="1"/>
             </wp:cNvGraphicFramePr>
@@ -422,6 +527,336 @@
                   <pic:spPr>
                     <a:xfrm>
                       <a:off x="0" y="0"/>
+                      <a:ext cx="2743200" cy="723900"/>
+                    </a:xfrm>
+                    <a:prstGeom prst="rect">
+                      <a:avLst/>
+                    </a:prstGeom>
+                  </pic:spPr>
+                </pic:pic>
+              </a:graphicData>
+            </a:graphic>
+          </wp:inline>
+        </w:drawing>
+      </w:r>
+    </w:p>
+    <w:p>
+      <w:pPr>
+        <w:rPr>
+          <w:lang w:val="de-DE"/>
+        </w:rPr>
+      </w:pPr>
+      <w:r>
+        <w:rPr>
+          <w:lang w:val="de-DE"/>
+        </w:rPr>
+        <w:t xml:space="preserve">Unter dem Punkt </w:t>
+      </w:r>
+      <w:proofErr w:type="spellStart"/>
+      <w:r>
+        <w:rPr>
+          <w:lang w:val="de-DE"/>
+        </w:rPr>
+        <w:t>Build</w:t>
+      </w:r>
+      <w:proofErr w:type="spellEnd"/>
+      <w:r>
+        <w:rPr>
+          <w:lang w:val="de-DE"/>
+        </w:rPr>
+        <w:t xml:space="preserve"> Path klicken Sie bitte auf </w:t>
+      </w:r>
+      <w:proofErr w:type="spellStart"/>
+      <w:r>
+        <w:rPr>
+          <w:lang w:val="de-DE"/>
+        </w:rPr>
+        <w:t>Configure</w:t>
+      </w:r>
+      <w:proofErr w:type="spellEnd"/>
+      <w:r>
+        <w:rPr>
+          <w:lang w:val="de-DE"/>
+        </w:rPr>
+        <w:t xml:space="preserve"> </w:t>
+      </w:r>
+      <w:proofErr w:type="spellStart"/>
+      <w:r>
+        <w:rPr>
+          <w:lang w:val="de-DE"/>
+        </w:rPr>
+        <w:t>Build</w:t>
+      </w:r>
+      <w:proofErr w:type="spellEnd"/>
+      <w:r>
+        <w:rPr>
+          <w:lang w:val="de-DE"/>
+        </w:rPr>
+        <w:t xml:space="preserve"> Path… dann öffnet sich dieses Fenster:</w:t>
+      </w:r>
+    </w:p>
+    <w:p>
+      <w:r>
+        <w:rPr>
+          <w:noProof/>
+        </w:rPr>
+        <w:drawing>
+          <wp:inline distT="0" distB="0" distL="0" distR="0" wp14:anchorId="6FE60911" wp14:editId="66F6B73A">
+            <wp:extent cx="5010150" cy="4781550"/>
+            <wp:effectExtent l="0" t="0" r="0" b="0"/>
+            <wp:docPr id="7" name="Grafik 7"/>
+            <wp:cNvGraphicFramePr>
+              <a:graphicFrameLocks xmlns:a="http://schemas.openxmlformats.org/drawingml/2006/main" noChangeAspect="1"/>
+            </wp:cNvGraphicFramePr>
+            <a:graphic xmlns:a="http://schemas.openxmlformats.org/drawingml/2006/main">
+              <a:graphicData uri="http://schemas.openxmlformats.org/drawingml/2006/picture">
+                <pic:pic xmlns:pic="http://schemas.openxmlformats.org/drawingml/2006/picture">
+                  <pic:nvPicPr>
+                    <pic:cNvPr id="0" name=""/>
+                    <pic:cNvPicPr/>
+                  </pic:nvPicPr>
+                  <pic:blipFill>
+                    <a:blip r:embed="rId9"/>
+                    <a:stretch>
+                      <a:fillRect/>
+                    </a:stretch>
+                  </pic:blipFill>
+                  <pic:spPr>
+                    <a:xfrm>
+                      <a:off x="0" y="0"/>
+                      <a:ext cx="5010150" cy="4781550"/>
+                    </a:xfrm>
+                    <a:prstGeom prst="rect">
+                      <a:avLst/>
+                    </a:prstGeom>
+                  </pic:spPr>
+                </pic:pic>
+              </a:graphicData>
+            </a:graphic>
+          </wp:inline>
+        </w:drawing>
+      </w:r>
+    </w:p>
+    <w:p>
+      <w:pPr>
+        <w:rPr>
+          <w:lang w:val="de-DE"/>
+        </w:rPr>
+      </w:pPr>
+    </w:p>
+    <w:p>
+      <w:pPr>
+        <w:rPr>
+          <w:lang w:val="de-DE"/>
+        </w:rPr>
+      </w:pPr>
+    </w:p>
+    <w:p>
+      <w:pPr>
+        <w:rPr>
+          <w:lang w:val="de-DE"/>
+        </w:rPr>
+      </w:pPr>
+    </w:p>
+    <w:p>
+      <w:pPr>
+        <w:rPr>
+          <w:lang w:val="de-DE"/>
+        </w:rPr>
+      </w:pPr>
+      <w:r>
+        <w:rPr>
+          <w:lang w:val="de-DE"/>
+        </w:rPr>
+        <w:lastRenderedPageBreak/>
+        <w:t>In dieser Ansicht drücken Sie dann bitte auf den Button 1 und Suchen die Datei unter Ihrem Abspeicherungsort:</w:t>
+      </w:r>
+    </w:p>
+    <w:p>
+      <w:pPr>
+        <w:rPr>
+          <w:lang w:val="de-DE"/>
+        </w:rPr>
+      </w:pPr>
+      <w:r>
+        <w:rPr>
+          <w:noProof/>
+        </w:rPr>
+        <w:drawing>
+          <wp:inline distT="0" distB="0" distL="0" distR="0" wp14:anchorId="72439E9E" wp14:editId="33BA984E">
+            <wp:extent cx="5972810" cy="3606165"/>
+            <wp:effectExtent l="0" t="0" r="8890" b="0"/>
+            <wp:docPr id="9" name="Grafik 9"/>
+            <wp:cNvGraphicFramePr>
+              <a:graphicFrameLocks xmlns:a="http://schemas.openxmlformats.org/drawingml/2006/main" noChangeAspect="1"/>
+            </wp:cNvGraphicFramePr>
+            <a:graphic xmlns:a="http://schemas.openxmlformats.org/drawingml/2006/main">
+              <a:graphicData uri="http://schemas.openxmlformats.org/drawingml/2006/picture">
+                <pic:pic xmlns:pic="http://schemas.openxmlformats.org/drawingml/2006/picture">
+                  <pic:nvPicPr>
+                    <pic:cNvPr id="0" name=""/>
+                    <pic:cNvPicPr/>
+                  </pic:nvPicPr>
+                  <pic:blipFill>
+                    <a:blip r:embed="rId10"/>
+                    <a:stretch>
+                      <a:fillRect/>
+                    </a:stretch>
+                  </pic:blipFill>
+                  <pic:spPr>
+                    <a:xfrm>
+                      <a:off x="0" y="0"/>
+                      <a:ext cx="5972810" cy="3606165"/>
+                    </a:xfrm>
+                    <a:prstGeom prst="rect">
+                      <a:avLst/>
+                    </a:prstGeom>
+                  </pic:spPr>
+                </pic:pic>
+              </a:graphicData>
+            </a:graphic>
+          </wp:inline>
+        </w:drawing>
+      </w:r>
+    </w:p>
+    <w:p>
+      <w:pPr>
+        <w:rPr>
+          <w:lang w:val="de-DE"/>
+        </w:rPr>
+      </w:pPr>
+    </w:p>
+    <w:p>
+      <w:pPr>
+        <w:rPr>
+          <w:lang w:val="de-DE"/>
+        </w:rPr>
+      </w:pPr>
+      <w:r>
+        <w:rPr>
+          <w:lang w:val="de-DE"/>
+        </w:rPr>
+        <w:t>Wenn Sie diese ausgewählt haben und auf Öffnen gedrückt haben, wird Sie wie bei Punkt 2 auch bei Ihnen dort so stehen.</w:t>
+      </w:r>
+    </w:p>
+    <w:p>
+      <w:pPr>
+        <w:rPr>
+          <w:lang w:val="de-DE"/>
+        </w:rPr>
+      </w:pPr>
+    </w:p>
+    <w:p>
+      <w:pPr>
+        <w:rPr>
+          <w:lang w:val="de-DE"/>
+        </w:rPr>
+      </w:pPr>
+    </w:p>
+    <w:p>
+      <w:pPr>
+        <w:rPr>
+          <w:lang w:val="de-DE"/>
+        </w:rPr>
+      </w:pPr>
+    </w:p>
+    <w:p>
+      <w:pPr>
+        <w:rPr>
+          <w:lang w:val="de-DE"/>
+        </w:rPr>
+      </w:pPr>
+    </w:p>
+    <w:p>
+      <w:pPr>
+        <w:rPr>
+          <w:lang w:val="de-DE"/>
+        </w:rPr>
+      </w:pPr>
+    </w:p>
+    <w:p>
+      <w:pPr>
+        <w:rPr>
+          <w:lang w:val="de-DE"/>
+        </w:rPr>
+      </w:pPr>
+    </w:p>
+    <w:p>
+      <w:pPr>
+        <w:rPr>
+          <w:lang w:val="de-DE"/>
+        </w:rPr>
+      </w:pPr>
+    </w:p>
+    <w:p>
+      <w:pPr>
+        <w:rPr>
+          <w:lang w:val="de-DE"/>
+        </w:rPr>
+      </w:pPr>
+    </w:p>
+    <w:p>
+      <w:pPr>
+        <w:rPr>
+          <w:lang w:val="de-DE"/>
+        </w:rPr>
+      </w:pPr>
+    </w:p>
+    <w:p>
+      <w:pPr>
+        <w:rPr>
+          <w:lang w:val="de-DE"/>
+        </w:rPr>
+      </w:pPr>
+    </w:p>
+    <w:p>
+      <w:pPr>
+        <w:rPr>
+          <w:lang w:val="de-DE"/>
+        </w:rPr>
+      </w:pPr>
+      <w:r>
+        <w:rPr>
+          <w:lang w:val="de-DE"/>
+        </w:rPr>
+        <w:lastRenderedPageBreak/>
+        <w:t>Unsere Verbindung zur Datenbank wird wie folgt aufgebaut:</w:t>
+      </w:r>
+    </w:p>
+    <w:p>
+      <w:pPr>
+        <w:rPr>
+          <w:lang w:val="de-DE"/>
+        </w:rPr>
+      </w:pPr>
+      <w:r>
+        <w:rPr>
+          <w:noProof/>
+        </w:rPr>
+        <w:drawing>
+          <wp:inline distT="0" distB="0" distL="0" distR="0" wp14:anchorId="2FFE072F" wp14:editId="3F6655C3">
+            <wp:extent cx="4724400" cy="2895600"/>
+            <wp:effectExtent l="0" t="0" r="0" b="0"/>
+            <wp:docPr id="1" name="Grafik 1"/>
+            <wp:cNvGraphicFramePr>
+              <a:graphicFrameLocks xmlns:a="http://schemas.openxmlformats.org/drawingml/2006/main" noChangeAspect="1"/>
+            </wp:cNvGraphicFramePr>
+            <a:graphic xmlns:a="http://schemas.openxmlformats.org/drawingml/2006/main">
+              <a:graphicData uri="http://schemas.openxmlformats.org/drawingml/2006/picture">
+                <pic:pic xmlns:pic="http://schemas.openxmlformats.org/drawingml/2006/picture">
+                  <pic:nvPicPr>
+                    <pic:cNvPr id="0" name=""/>
+                    <pic:cNvPicPr/>
+                  </pic:nvPicPr>
+                  <pic:blipFill>
+                    <a:blip r:embed="rId11"/>
+                    <a:stretch>
+                      <a:fillRect/>
+                    </a:stretch>
+                  </pic:blipFill>
+                  <pic:spPr>
+                    <a:xfrm>
+                      <a:off x="0" y="0"/>
                       <a:ext cx="4724400" cy="2895600"/>
                     </a:xfrm>
                     <a:prstGeom prst="rect">
@@ -470,15 +905,7 @@
         <w:rPr>
           <w:lang w:val="de-DE"/>
         </w:rPr>
-        <w:t>Bitte lassen Sie die Datenbank im Dao-Ordner bei den</w:t>
-      </w:r>
-      <w:bookmarkStart w:id="0" w:name="_GoBack"/>
-      <w:bookmarkEnd w:id="0"/>
-      <w:r>
-        <w:rPr>
-          <w:lang w:val="de-DE"/>
-        </w:rPr>
-        <w:t xml:space="preserve"> Dao-Klassen:</w:t>
+        <w:t>Bitte lassen Sie die Datenbank im Dao-Ordner bei den Dao-Klassen:</w:t>
       </w:r>
     </w:p>
     <w:p>
@@ -507,7 +934,7 @@
                     <pic:cNvPicPr/>
                   </pic:nvPicPr>
                   <pic:blipFill>
-                    <a:blip r:embed="rId9"/>
+                    <a:blip r:embed="rId12"/>
                     <a:stretch>
                       <a:fillRect/>
                     </a:stretch>

</xml_diff>

<commit_message>
Bilder wieder eingefügt etc.
</commit_message>
<xml_diff>
--- a/Voraussetzungen für die Anwendung des Programmes.docx
+++ b/Voraussetzungen für die Anwendung des Programmes.docx
@@ -136,7 +136,10 @@
       <text:p text:style-name="P1"/>
       <text:p text:style-name="P2">
         <text:soft-page-break/>
-        <text:span text:style-name="T1">Das Programm wurde mit eclipse Luna entwickelt. Aus diesem Grund sollte es auch mit eclipse gestartet werden. Die Referenced Library ist die Datei sqlite-jdbc 3.16.1.jar. Bitte konfigurieren Sie den Build Path und geben Sie dort die Bibliothek sqlite-jdbc 3.16.1.jar an:</text:span>
+        <text:span text:style-name="T1">Das Programm wurde mit eclipse Luna entwickelt. Aus diesem Grund sollte es auch mit eclipse gestartet werden. Beziehungsweise brauchen Sie eine Java </text:span>
+      </text:p>
+      <text:p text:style-name="P2">
+        <text:span text:style-name="T1">Die Referenced Library ist die Datei sqlite-jdbc 3.16.1.jar. Bitte konfigurieren Sie den Build Path und geben Sie dort die Bibliothek sqlite-jdbc 3.16.1.jar an:</text:span>
       </text:p>
       <text:p text:style-name="P2">
         <text:span text:style-name="T1">Diese müssen Sie bei den Einstellungen mit Add External JARs hinzufügen:</text:span>
@@ -164,10 +167,10 @@
         </draw:frame>
       </text:p>
       <text:p text:style-name="P1"/>
-      <text:p text:style-name="P1"/>
       <text:p text:style-name="P1">
         <text:soft-page-break/>
       </text:p>
+      <text:p text:style-name="P1"/>
       <text:p text:style-name="P2">
         <text:span text:style-name="T1">
           In dieser Ansicht drücken Sie dann bitte auf den Button gekennzeichnet im Bild mit einer 1 und Suchen die Datei unter Ihrem Abspeicherungsort 
@@ -194,9 +197,10 @@
       <text:p text:style-name="P1"/>
       <text:p text:style-name="P1"/>
       <text:p text:style-name="P1"/>
-      <text:p text:style-name="P1"/>
-      <text:p text:style-name="P2">
+      <text:p text:style-name="P1">
         <text:soft-page-break/>
+      </text:p>
+      <text:p text:style-name="P2">
         <text:span text:style-name="T1">Unsere Verbindung zur Datenbank wird wie folgt aufgebaut:</text:span>
       </text:p>
       <text:p text:style-name="P2">
@@ -230,12 +234,12 @@
 <office:document-meta xmlns:office="urn:oasis:names:tc:opendocument:xmlns:office:1.0" xmlns:xlink="http://www.w3.org/1999/xlink" xmlns:dc="http://purl.org/dc/elements/1.1/" xmlns:meta="urn:oasis:names:tc:opendocument:xmlns:meta:1.0" xmlns:ooo="http://openoffice.org/2004/office" office:version="1.2">
   <office:meta>
     <meta:initial-creator>Allhusen Shania</meta:initial-creator>
-    <meta:editing-cycles>7</meta:editing-cycles>
+    <meta:editing-cycles>8</meta:editing-cycles>
     <meta:creation-date>2017-03-09T14:48:00</meta:creation-date>
-    <dc:date>2017-03-12T18:53:35.19</dc:date>
-    <meta:editing-duration>PT00H06M00S</meta:editing-duration>
+    <dc:date>2017-03-12T20:29:09.17</dc:date>
+    <meta:editing-duration>PT01H41M33S</meta:editing-duration>
     <meta:generator>StarOffice/9$Win32 OpenOffice.org_project/300m9$Build-9358</meta:generator>
-    <meta:document-statistic meta:table-count="0" meta:image-count="0" meta:object-count="0" meta:page-count="4" meta:paragraph-count="23" meta:word-count="288" meta:character-count="1955"/>
+    <meta:document-statistic meta:table-count="0" meta:image-count="0" meta:object-count="0" meta:page-count="4" meta:paragraph-count="24" meta:word-count="293" meta:character-count="1994"/>
     <meta:template xlink:type="simple" xlink:actuate="onRequest" xlink:title="Normal.dotm" xlink:href=""/>
   </office:meta>
 </office:document-meta>
@@ -245,7 +249,7 @@
 <office:document-settings xmlns:office="urn:oasis:names:tc:opendocument:xmlns:office:1.0" xmlns:xlink="http://www.w3.org/1999/xlink" xmlns:config="urn:oasis:names:tc:opendocument:xmlns:config:1.0" xmlns:ooo="http://openoffice.org/2004/office" office:version="1.2">
   <office:settings>
     <config:config-item-set config:name="ooo:view-settings">
-      <config:config-item config:name="ViewAreaTop" config:type="int">87551</config:config-item>
+      <config:config-item config:name="ViewAreaTop" config:type="int">979</config:config-item>
       <config:config-item config:name="ViewAreaLeft" config:type="int">0</config:config-item>
       <config:config-item config:name="ViewAreaWidth" config:type="int">34847</config:config-item>
       <config:config-item config:name="ViewAreaHeight" config:type="int">14607</config:config-item>
@@ -254,12 +258,12 @@
       <config:config-item-map-indexed config:name="Views">
         <config:config-item-map-entry>
           <config:config-item config:name="ViewId" config:type="string">view2</config:config-item>
-          <config:config-item config:name="ViewLeft" config:type="int">12882</config:config-item>
-          <config:config-item config:name="ViewTop" config:type="int">101076</config:config-item>
+          <config:config-item config:name="ViewLeft" config:type="int">9128</config:config-item>
+          <config:config-item config:name="ViewTop" config:type="int">21581</config:config-item>
           <config:config-item config:name="VisibleLeft" config:type="int">0</config:config-item>
-          <config:config-item config:name="VisibleTop" config:type="int">87551</config:config-item>
+          <config:config-item config:name="VisibleTop" config:type="int">979</config:config-item>
           <config:config-item config:name="VisibleRight" config:type="int">34846</config:config-item>
-          <config:config-item config:name="VisibleBottom" config:type="int">102156</config:config-item>
+          <config:config-item config:name="VisibleBottom" config:type="int">15584</config:config-item>
           <config:config-item config:name="ZoomType" config:type="short">0</config:config-item>
           <config:config-item config:name="ViewLayoutColumns" config:type="short">0</config:config-item>
           <config:config-item config:name="ViewLayoutBookMode" config:type="boolean">false</config:config-item>

</xml_diff>